<commit_message>
Se agrega el backup de mongo y el doc con la estructura visula de la DB
</commit_message>
<xml_diff>
--- a/MongoVisual.docx
+++ b/MongoVisual.docx
@@ -2,13 +2,15 @@
 <file path=word/document.xml><?xml version="1.0" encoding="utf-8"?>
 <w:document xmlns:wpc="http://schemas.microsoft.com/office/word/2010/wordprocessingCanvas" xmlns:cx="http://schemas.microsoft.com/office/drawing/2014/chartex" xmlns:cx1="http://schemas.microsoft.com/office/drawing/2015/9/8/chartex" xmlns:cx2="http://schemas.microsoft.com/office/drawing/2015/10/21/chartex" xmlns:cx3="http://schemas.microsoft.com/office/drawing/2016/5/9/chartex" xmlns:cx4="http://schemas.microsoft.com/office/drawing/2016/5/10/chartex" xmlns:cx5="http://schemas.microsoft.com/office/drawing/2016/5/11/chartex" xmlns:cx6="http://schemas.microsoft.com/office/drawing/2016/5/12/chartex" xmlns:cx7="http://schemas.microsoft.com/office/drawing/2016/5/13/chartex" xmlns:cx8="http://schemas.microsoft.com/office/drawing/2016/5/14/chartex" xmlns:mc="http://schemas.openxmlformats.org/markup-compatibility/2006" xmlns:aink="http://schemas.microsoft.com/office/drawing/2016/ink" xmlns:am3d="http://schemas.microsoft.com/office/drawing/2017/model3d" xmlns:o="urn:schemas-microsoft-com:office:office" xmlns:oel="http://schemas.microsoft.com/office/2019/extlst" xmlns:r="http://schemas.openxmlformats.org/officeDocument/2006/relationships" xmlns:m="http://schemas.openxmlformats.org/officeDocument/2006/math" xmlns:v="urn:schemas-microsoft-com:vml" xmlns:wp14="http://schemas.microsoft.com/office/word/2010/wordprocessingDrawing" xmlns:wp="http://schemas.openxmlformats.org/drawingml/2006/wordprocessingDrawing" xmlns:w10="urn:schemas-microsoft-com:office:word" xmlns:w="http://schemas.openxmlformats.org/wordprocessingml/2006/main" xmlns:w14="http://schemas.microsoft.com/office/word/2010/wordml" xmlns:w15="http://schemas.microsoft.com/office/word/2012/wordml" xmlns:w16cex="http://schemas.microsoft.com/office/word/2018/wordml/cex" xmlns:w16cid="http://schemas.microsoft.com/office/word/2016/wordml/cid" xmlns:w16="http://schemas.microsoft.com/office/word/2018/wordml" xmlns:w16du="http://schemas.microsoft.com/office/word/2023/wordml/word16du" xmlns:w16sdtdh="http://schemas.microsoft.com/office/word/2020/wordml/sdtdatahash" xmlns:w16sdtfl="http://schemas.microsoft.com/office/word/2024/wordml/sdtformatlock" xmlns:w16se="http://schemas.microsoft.com/office/word/2015/wordml/symex" xmlns:wpg="http://schemas.microsoft.com/office/word/2010/wordprocessingGroup" xmlns:wpi="http://schemas.microsoft.com/office/word/2010/wordprocessingInk" xmlns:wne="http://schemas.microsoft.com/office/word/2006/wordml" xmlns:wps="http://schemas.microsoft.com/office/word/2010/wordprocessingShape" mc:Ignorable="w14 w15 w16se w16cid w16 w16cex w16sdtdh w16sdtfl w16du wp14">
   <w:body>
+    <w:p/>
+    <w:p/>
     <w:p>
       <w:r>
         <w:drawing>
-          <wp:inline distT="0" distB="0" distL="0" distR="0" wp14:anchorId="3E0AC79F" wp14:editId="3F1E519E">
-            <wp:extent cx="5612130" cy="3385185"/>
+          <wp:inline distT="0" distB="0" distL="0" distR="0" wp14:anchorId="3618FF0C" wp14:editId="1D813DE5">
+            <wp:extent cx="5612130" cy="3625850"/>
             <wp:effectExtent l="0" t="0" r="0" b="0"/>
-            <wp:docPr id="468035683" name="Imagen 1"/>
+            <wp:docPr id="512250475" name="Imagen 1"/>
             <wp:cNvGraphicFramePr>
               <a:graphicFrameLocks xmlns:a="http://schemas.openxmlformats.org/drawingml/2006/main" noChangeAspect="1"/>
             </wp:cNvGraphicFramePr>
@@ -16,7 +18,7 @@
               <a:graphicData uri="http://schemas.openxmlformats.org/drawingml/2006/picture">
                 <pic:pic xmlns:pic="http://schemas.openxmlformats.org/drawingml/2006/picture">
                   <pic:nvPicPr>
-                    <pic:cNvPr id="468035683" name=""/>
+                    <pic:cNvPr id="512250475" name=""/>
                     <pic:cNvPicPr/>
                   </pic:nvPicPr>
                   <pic:blipFill>
@@ -28,7 +30,7 @@
                   <pic:spPr>
                     <a:xfrm>
                       <a:off x="0" y="0"/>
-                      <a:ext cx="5612130" cy="3385185"/>
+                      <a:ext cx="5612130" cy="3625850"/>
                     </a:xfrm>
                     <a:prstGeom prst="rect">
                       <a:avLst/>
@@ -44,10 +46,10 @@
     <w:p>
       <w:r>
         <w:drawing>
-          <wp:inline distT="0" distB="0" distL="0" distR="0" wp14:anchorId="2FAB4084" wp14:editId="6D5DA6B0">
-            <wp:extent cx="5612130" cy="2278380"/>
+          <wp:inline distT="0" distB="0" distL="0" distR="0" wp14:anchorId="684827FA" wp14:editId="4FE8F986">
+            <wp:extent cx="5612130" cy="3820160"/>
             <wp:effectExtent l="0" t="0" r="0" b="0"/>
-            <wp:docPr id="1640753997" name="Imagen 1" descr="Interfaz de usuario gráfica, Texto, Aplicación, Correo electrónico&#10;&#10;El contenido generado por IA puede ser incorrecto."/>
+            <wp:docPr id="1000378434" name="Imagen 1"/>
             <wp:cNvGraphicFramePr>
               <a:graphicFrameLocks xmlns:a="http://schemas.openxmlformats.org/drawingml/2006/main" noChangeAspect="1"/>
             </wp:cNvGraphicFramePr>
@@ -55,7 +57,7 @@
               <a:graphicData uri="http://schemas.openxmlformats.org/drawingml/2006/picture">
                 <pic:pic xmlns:pic="http://schemas.openxmlformats.org/drawingml/2006/picture">
                   <pic:nvPicPr>
-                    <pic:cNvPr id="1640753997" name="Imagen 1" descr="Interfaz de usuario gráfica, Texto, Aplicación, Correo electrónico&#10;&#10;El contenido generado por IA puede ser incorrecto."/>
+                    <pic:cNvPr id="1000378434" name=""/>
                     <pic:cNvPicPr/>
                   </pic:nvPicPr>
                   <pic:blipFill>
@@ -67,7 +69,7 @@
                   <pic:spPr>
                     <a:xfrm>
                       <a:off x="0" y="0"/>
-                      <a:ext cx="5612130" cy="2278380"/>
+                      <a:ext cx="5612130" cy="3820160"/>
                     </a:xfrm>
                     <a:prstGeom prst="rect">
                       <a:avLst/>
@@ -84,10 +86,10 @@
       <w:r>
         <w:lastRenderedPageBreak/>
         <w:drawing>
-          <wp:inline distT="0" distB="0" distL="0" distR="0" wp14:anchorId="0DB5D0AC" wp14:editId="08EB419D">
-            <wp:extent cx="5612130" cy="3007360"/>
+          <wp:inline distT="0" distB="0" distL="0" distR="0" wp14:anchorId="04AC6E42" wp14:editId="6F1CEC33">
+            <wp:extent cx="5612130" cy="3204845"/>
             <wp:effectExtent l="0" t="0" r="0" b="0"/>
-            <wp:docPr id="2013586620" name="Imagen 1" descr="Interfaz de usuario gráfica, Texto, Aplicación, Correo electrónico&#10;&#10;El contenido generado por IA puede ser incorrecto."/>
+            <wp:docPr id="1017142218" name="Imagen 1"/>
             <wp:cNvGraphicFramePr>
               <a:graphicFrameLocks xmlns:a="http://schemas.openxmlformats.org/drawingml/2006/main" noChangeAspect="1"/>
             </wp:cNvGraphicFramePr>
@@ -95,7 +97,7 @@
               <a:graphicData uri="http://schemas.openxmlformats.org/drawingml/2006/picture">
                 <pic:pic xmlns:pic="http://schemas.openxmlformats.org/drawingml/2006/picture">
                   <pic:nvPicPr>
-                    <pic:cNvPr id="2013586620" name="Imagen 1" descr="Interfaz de usuario gráfica, Texto, Aplicación, Correo electrónico&#10;&#10;El contenido generado por IA puede ser incorrecto."/>
+                    <pic:cNvPr id="1017142218" name=""/>
                     <pic:cNvPicPr/>
                   </pic:nvPicPr>
                   <pic:blipFill>
@@ -107,7 +109,7 @@
                   <pic:spPr>
                     <a:xfrm>
                       <a:off x="0" y="0"/>
-                      <a:ext cx="5612130" cy="3007360"/>
+                      <a:ext cx="5612130" cy="3204845"/>
                     </a:xfrm>
                     <a:prstGeom prst="rect">
                       <a:avLst/>

</xml_diff>